<commit_message>
Resaved The Cursed Knight bio
</commit_message>
<xml_diff>
--- a/Assets/Scripts/Bio-the-cursed-knight.docx
+++ b/Assets/Scripts/Bio-the-cursed-knight.docx
@@ -3,6 +3,12 @@
 <w:document xmlns:wpc="http://schemas.microsoft.com/office/word/2010/wordprocessingCanvas" xmlns:cx="http://schemas.microsoft.com/office/drawing/2014/chartex" xmlns:cx1="http://schemas.microsoft.com/office/drawing/2015/9/8/chartex" xmlns:cx2="http://schemas.microsoft.com/office/drawing/2015/10/21/chartex" xmlns:cx3="http://schemas.microsoft.com/office/drawing/2016/5/9/chartex" xmlns:cx4="http://schemas.microsoft.com/office/drawing/2016/5/10/chartex" xmlns:cx5="http://schemas.microsoft.com/office/drawing/2016/5/11/chartex" xmlns:cx6="http://schemas.microsoft.com/office/drawing/2016/5/12/chartex" xmlns:cx7="http://schemas.microsoft.com/office/drawing/2016/5/13/chartex" xmlns:cx8="http://schemas.microsoft.com/office/drawing/2016/5/14/chartex" xmlns:mc="http://schemas.openxmlformats.org/markup-compatibility/2006" xmlns:aink="http://schemas.microsoft.com/office/drawing/2016/ink" xmlns:am3d="http://schemas.microsoft.com/office/drawing/2017/model3d" xmlns:o="urn:schemas-microsoft-com:office:office" xmlns:r="http://schemas.openxmlformats.org/officeDocument/2006/relationships" xmlns:m="http://schemas.openxmlformats.org/officeDocument/2006/math" xmlns:v="urn:schemas-microsoft-com:vml" xmlns:wp14="http://schemas.microsoft.com/office/word/2010/wordprocessingDrawing" xmlns:wp="http://schemas.openxmlformats.org/drawingml/2006/wordprocessingDrawing" xmlns:w10="urn:schemas-microsoft-com:office:word" xmlns:w="http://schemas.openxmlformats.org/wordprocessingml/2006/main" xmlns:w14="http://schemas.microsoft.com/office/word/2010/wordml" xmlns:w15="http://schemas.microsoft.com/office/word/2012/wordml" xmlns:w16cex="http://schemas.microsoft.com/office/word/2018/wordml/cex" xmlns:w16cid="http://schemas.microsoft.com/office/word/2016/wordml/cid" xmlns:w16="http://schemas.microsoft.com/office/word/2018/wordml" xmlns:w16se="http://schemas.microsoft.com/office/word/2015/wordml/symex" xmlns:wpg="http://schemas.microsoft.com/office/word/2010/wordprocessingGroup" xmlns:wpi="http://schemas.microsoft.com/office/word/2010/wordprocessingInk" xmlns:wne="http://schemas.microsoft.com/office/word/2006/wordml" xmlns:wps="http://schemas.microsoft.com/office/word/2010/wordprocessingShape" mc:Ignorable="w14 w15 w16se w16cid w16 w16cex wp14">
   <w:body>
     <w:p>
+      <w:pPr>
+        <w:rPr>
+          <w:b/>
+          <w:bCs/>
+        </w:rPr>
+      </w:pPr>
       <w:r>
         <w:t xml:space="preserve">Title: </w:t>
       </w:r>
@@ -15,52 +21,83 @@
       </w:r>
     </w:p>
     <w:p>
-      <w:r>
-        <w:br/>
-        <w:t xml:space="preserve">Arthur </w:t>
-      </w:r>
-      <w:r>
-        <w:t xml:space="preserve">has always </w:t>
-      </w:r>
-      <w:r>
-        <w:t xml:space="preserve">wished </w:t>
-      </w:r>
-      <w:r>
-        <w:t xml:space="preserve">for </w:t>
-      </w:r>
-      <w:r>
-        <w:t>more strength. Little d</w:t>
-      </w:r>
-      <w:r>
-        <w:t>oes</w:t>
-      </w:r>
-      <w:r>
-        <w:t xml:space="preserve"> he </w:t>
-      </w:r>
-      <w:r>
-        <w:t>know;</w:t>
-      </w:r>
-      <w:r>
-        <w:t xml:space="preserve"> all he </w:t>
-      </w:r>
-      <w:r>
-        <w:t>needs to</w:t>
-      </w:r>
-      <w:r>
-        <w:t xml:space="preserve"> </w:t>
-      </w:r>
-      <w:r>
-        <w:t xml:space="preserve">do </w:t>
-      </w:r>
-      <w:r>
-        <w:t>i</w:t>
-      </w:r>
-      <w:r>
-        <w:t>s ask.</w:t>
-      </w:r>
+      <w:pPr>
+        <w:rPr>
+          <w:b/>
+          <w:bCs/>
+        </w:rPr>
+      </w:pPr>
     </w:p>
     <w:p>
       <w:r>
+        <w:rPr>
+          <w:b/>
+          <w:bCs/>
+        </w:rPr>
+        <w:t xml:space="preserve">&lt;Cover image&gt; </w:t>
+      </w:r>
+    </w:p>
+    <w:p>
+      <w:r>
+        <w:br/>
+      </w:r>
+      <w:r>
+        <w:rPr>
+          <w:b/>
+          <w:bCs/>
+        </w:rPr>
+        <w:t>The story:</w:t>
+      </w:r>
+      <w:r>
+        <w:t xml:space="preserve"> </w:t>
+      </w:r>
+    </w:p>
+    <w:p>
+      <w:r>
+        <w:t xml:space="preserve">Arthur </w:t>
+      </w:r>
+      <w:r>
+        <w:t xml:space="preserve">has always </w:t>
+      </w:r>
+      <w:r>
+        <w:t xml:space="preserve">wished </w:t>
+      </w:r>
+      <w:r>
+        <w:t xml:space="preserve">for </w:t>
+      </w:r>
+      <w:r>
+        <w:t>more strength. Little d</w:t>
+      </w:r>
+      <w:r>
+        <w:t>oes</w:t>
+      </w:r>
+      <w:r>
+        <w:t xml:space="preserve"> he </w:t>
+      </w:r>
+      <w:r>
+        <w:t>know;</w:t>
+      </w:r>
+      <w:r>
+        <w:t xml:space="preserve"> all he </w:t>
+      </w:r>
+      <w:r>
+        <w:t>needs to</w:t>
+      </w:r>
+      <w:r>
+        <w:t xml:space="preserve"> </w:t>
+      </w:r>
+      <w:r>
+        <w:t xml:space="preserve">do </w:t>
+      </w:r>
+      <w:r>
+        <w:t>i</w:t>
+      </w:r>
+      <w:r>
+        <w:t>s ask.</w:t>
+      </w:r>
+    </w:p>
+    <w:p>
+      <w:r>
         <w:t xml:space="preserve">A witch who lives in a </w:t>
       </w:r>
       <w:r>
@@ -85,7 +122,15 @@
         <w:t xml:space="preserve"> fearless </w:t>
       </w:r>
       <w:r>
-        <w:t xml:space="preserve">knight. However, Arthur doesn’t realise that with this new courage comes a catch: he </w:t>
+        <w:t xml:space="preserve">knight. However, Arthur </w:t>
+      </w:r>
+      <w:proofErr w:type="gramStart"/>
+      <w:r>
+        <w:t>doesn’t</w:t>
+      </w:r>
+      <w:proofErr w:type="gramEnd"/>
+      <w:r>
+        <w:t xml:space="preserve"> realise that with this new courage comes a catch: he </w:t>
       </w:r>
       <w:r>
         <w:t xml:space="preserve">has </w:t>
@@ -146,6 +191,67 @@
       </w:r>
       <w:r>
         <w:t>if you are brave enough.</w:t>
+      </w:r>
+      <w:r>
+        <w:br/>
+      </w:r>
+      <w:r>
+        <w:br/>
+      </w:r>
+      <w:r>
+        <w:br/>
+      </w:r>
+      <w:r>
+        <w:rPr>
+          <w:b/>
+          <w:bCs/>
+        </w:rPr>
+        <w:t>Controls:</w:t>
+      </w:r>
+      <w:r>
+        <w:rPr>
+          <w:b/>
+          <w:bCs/>
+        </w:rPr>
+        <w:t xml:space="preserve"> </w:t>
+      </w:r>
+      <w:r>
+        <w:rPr>
+          <w:b/>
+          <w:bCs/>
+        </w:rPr>
+        <w:br/>
+      </w:r>
+      <w:r>
+        <w:t>Arrow keys for</w:t>
+      </w:r>
+      <w:r>
+        <w:br/>
+        <w:t xml:space="preserve">Spacebar for </w:t>
+      </w:r>
+      <w:r>
+        <w:br/>
+        <w:t>Mouse 1 for</w:t>
+      </w:r>
+      <w:r>
+        <w:br/>
+        <w:t>mouse 2 for</w:t>
+      </w:r>
+    </w:p>
+    <w:p/>
+    <w:p>
+      <w:pPr>
+        <w:rPr>
+          <w:b/>
+          <w:bCs/>
+        </w:rPr>
+      </w:pPr>
+      <w:r>
+        <w:rPr>
+          <w:b/>
+          <w:bCs/>
+        </w:rPr>
+        <w:t>&lt;screenshots&gt;</w:t>
       </w:r>
     </w:p>
     <w:p/>

</xml_diff>